<commit_message>
20240219 - Roles are coming
</commit_message>
<xml_diff>
--- a/MenuPlanner/_DevNotes/Arbeidsdokument.docx
+++ b/MenuPlanner/_DevNotes/Arbeidsdokument.docx
@@ -217,7 +217,7 @@
           </w:tcPr>
           <w:p>
             <w:r>
-              <w:t>Plan</w:t>
+              <w:t>Delvis gjennomført. Mangler flere innloggingstjenester, og trenger kvalitetstesting.</w:t>
             </w:r>
           </w:p>
         </w:tc>
@@ -436,7 +436,7 @@
                 <w:lang w:val="en-US"/>
               </w:rPr>
               <w:lastRenderedPageBreak/>
-              <w:t>Plan</w:t>
+              <w:t>Påbegynt</w:t>
             </w:r>
           </w:p>
         </w:tc>
@@ -7491,10 +7491,7 @@
         </w:numPr>
       </w:pPr>
       <w:r>
-        <w:t>Ha et godt bilde:</w:t>
-      </w:r>
-      <w:r>
-        <w:t xml:space="preserve"> Minst 1000x350, ikke oppskalert fra et lite bilde, «profesjonell» fotokvalitet.</w:t>
+        <w:t>Ha et godt bilde: Minst 1000x350, ikke oppskalert fra et lite bilde, «profesjonell» fotokvalitet.</w:t>
       </w:r>
     </w:p>
     <w:p>
@@ -7543,13 +7540,7 @@
     </w:p>
     <w:p>
       <w:r>
-        <w:t>E</w:t>
-      </w:r>
-      <w:r>
-        <w:t>t næringsstoff</w:t>
-      </w:r>
-      <w:r>
-        <w:t xml:space="preserve"> må oppfylle følgende krav for å kunne publiseres:</w:t>
+        <w:t>Et næringsstoff må oppfylle følgende krav for å kunne publiseres:</w:t>
       </w:r>
     </w:p>
     <w:p>
@@ -7561,13 +7552,7 @@
         </w:numPr>
       </w:pPr>
       <w:r>
-        <w:t>Ha et godt bilde</w:t>
-      </w:r>
-      <w:r>
-        <w:t xml:space="preserve"> eller illustrasjon</w:t>
-      </w:r>
-      <w:r>
-        <w:t>: Minst 1000x350, ikke oppskalert fra et lite bilde.</w:t>
+        <w:t>Ha et godt bilde eller illustrasjon: Minst 1000x350, ikke oppskalert fra et lite bilde.</w:t>
       </w:r>
     </w:p>
     <w:p>

</xml_diff>